<commit_message>
Replaced railgun with laser
</commit_message>
<xml_diff>
--- a/SerenityGardenTD/Assets/_SerenityGardenTD/Docs/DesignDocument.docx
+++ b/SerenityGardenTD/Assets/_SerenityGardenTD/Docs/DesignDocument.docx
@@ -1,6 +1,6 @@
 
 <file path=word/document.xml><?xml version="1.0" encoding="utf-8"?>
-<w:document xmlns:wpc="http://schemas.microsoft.com/office/word/2010/wordprocessingCanvas" xmlns:cx="http://schemas.microsoft.com/office/drawing/2014/chartex" xmlns:cx1="http://schemas.microsoft.com/office/drawing/2015/9/8/chartex" xmlns:cx2="http://schemas.microsoft.com/office/drawing/2015/10/21/chartex" xmlns:cx3="http://schemas.microsoft.com/office/drawing/2016/5/9/chartex" xmlns:cx4="http://schemas.microsoft.com/office/drawing/2016/5/10/chartex" xmlns:cx5="http://schemas.microsoft.com/office/drawing/2016/5/11/chartex" xmlns:cx6="http://schemas.microsoft.com/office/drawing/2016/5/12/chartex" xmlns:cx7="http://schemas.microsoft.com/office/drawing/2016/5/13/chartex" xmlns:cx8="http://schemas.microsoft.com/office/drawing/2016/5/14/chartex" xmlns:mc="http://schemas.openxmlformats.org/markup-compatibility/2006" xmlns:aink="http://schemas.microsoft.com/office/drawing/2016/ink" xmlns:am3d="http://schemas.microsoft.com/office/drawing/2017/model3d" xmlns:o="urn:schemas-microsoft-com:office:office" xmlns:r="http://schemas.openxmlformats.org/officeDocument/2006/relationships" xmlns:m="http://schemas.openxmlformats.org/officeDocument/2006/math" xmlns:v="urn:schemas-microsoft-com:vml" xmlns:wp14="http://schemas.microsoft.com/office/word/2010/wordprocessingDrawing" xmlns:wp="http://schemas.openxmlformats.org/drawingml/2006/wordprocessingDrawing" xmlns:w10="urn:schemas-microsoft-com:office:word" xmlns:w="http://schemas.openxmlformats.org/wordprocessingml/2006/main" xmlns:w14="http://schemas.microsoft.com/office/word/2010/wordml" xmlns:w15="http://schemas.microsoft.com/office/word/2012/wordml" xmlns:w16cex="http://schemas.microsoft.com/office/word/2018/wordml/cex" xmlns:w16cid="http://schemas.microsoft.com/office/word/2016/wordml/cid" xmlns:w16="http://schemas.microsoft.com/office/word/2018/wordml" xmlns:w16se="http://schemas.microsoft.com/office/word/2015/wordml/symex" xmlns:wpg="http://schemas.microsoft.com/office/word/2010/wordprocessingGroup" xmlns:wpi="http://schemas.microsoft.com/office/word/2010/wordprocessingInk" xmlns:wne="http://schemas.microsoft.com/office/word/2006/wordml" xmlns:wps="http://schemas.microsoft.com/office/word/2010/wordprocessingShape" mc:Ignorable="w14 w15 w16se w16cid w16 w16cex wp14">
+<w:document xmlns:wpc="http://schemas.microsoft.com/office/word/2010/wordprocessingCanvas" xmlns:cx="http://schemas.microsoft.com/office/drawing/2014/chartex" xmlns:cx1="http://schemas.microsoft.com/office/drawing/2015/9/8/chartex" xmlns:cx2="http://schemas.microsoft.com/office/drawing/2015/10/21/chartex" xmlns:cx3="http://schemas.microsoft.com/office/drawing/2016/5/9/chartex" xmlns:cx4="http://schemas.microsoft.com/office/drawing/2016/5/10/chartex" xmlns:cx5="http://schemas.microsoft.com/office/drawing/2016/5/11/chartex" xmlns:cx6="http://schemas.microsoft.com/office/drawing/2016/5/12/chartex" xmlns:cx7="http://schemas.microsoft.com/office/drawing/2016/5/13/chartex" xmlns:cx8="http://schemas.microsoft.com/office/drawing/2016/5/14/chartex" xmlns:mc="http://schemas.openxmlformats.org/markup-compatibility/2006" xmlns:aink="http://schemas.microsoft.com/office/drawing/2016/ink" xmlns:am3d="http://schemas.microsoft.com/office/drawing/2017/model3d" xmlns:o="urn:schemas-microsoft-com:office:office" xmlns:r="http://schemas.openxmlformats.org/officeDocument/2006/relationships" xmlns:m="http://schemas.openxmlformats.org/officeDocument/2006/math" xmlns:v="urn:schemas-microsoft-com:vml" xmlns:wp14="http://schemas.microsoft.com/office/word/2010/wordprocessingDrawing" xmlns:wp="http://schemas.openxmlformats.org/drawingml/2006/wordprocessingDrawing" xmlns:w10="urn:schemas-microsoft-com:office:word" xmlns:w="http://schemas.openxmlformats.org/wordprocessingml/2006/main" xmlns:w14="http://schemas.microsoft.com/office/word/2010/wordml" xmlns:w15="http://schemas.microsoft.com/office/word/2012/wordml" xmlns:w16cex="http://schemas.microsoft.com/office/word/2018/wordml/cex" xmlns:w16cid="http://schemas.microsoft.com/office/word/2016/wordml/cid" xmlns:w16="http://schemas.microsoft.com/office/word/2018/wordml" xmlns:w16sdtdh="http://schemas.microsoft.com/office/word/2020/wordml/sdtdatahash" xmlns:w16se="http://schemas.microsoft.com/office/word/2015/wordml/symex" xmlns:wpg="http://schemas.microsoft.com/office/word/2010/wordprocessingGroup" xmlns:wpi="http://schemas.microsoft.com/office/word/2010/wordprocessingInk" xmlns:wne="http://schemas.microsoft.com/office/word/2006/wordml" xmlns:wps="http://schemas.microsoft.com/office/word/2010/wordprocessingShape" mc:Ignorable="w14 w15 w16se w16cid w16 w16cex w16sdtdh wp14">
   <w:body>
     <w:p>
       <w:pPr>
@@ -27,30 +27,10 @@
     <w:p>
       <w:r>
         <w:tab/>
-        <w:t xml:space="preserve">You have a physical base that is attacked by a lot of enemies. You need to build and upgrade turrets strategically so that they don’t destroy your base. If an enemy meets a turret in </w:t>
-      </w:r>
-      <w:proofErr w:type="spellStart"/>
-      <w:proofErr w:type="gramStart"/>
-      <w:r>
-        <w:t>it’s</w:t>
-      </w:r>
-      <w:proofErr w:type="spellEnd"/>
-      <w:proofErr w:type="gramEnd"/>
-      <w:r>
-        <w:t xml:space="preserve"> path, it will attack that turret </w:t>
-      </w:r>
-      <w:r>
-        <w:t xml:space="preserve">until it is destroyed. After the turret is destroyed, the enemy continues </w:t>
-      </w:r>
-      <w:proofErr w:type="spellStart"/>
-      <w:proofErr w:type="gramStart"/>
-      <w:r>
-        <w:t>it’s</w:t>
-      </w:r>
-      <w:proofErr w:type="spellEnd"/>
-      <w:proofErr w:type="gramEnd"/>
-      <w:r>
-        <w:t xml:space="preserve"> path</w:t>
+        <w:t xml:space="preserve">You have a physical base that is attacked by a lot of enemies. You need to build and upgrade turrets strategically so that they don’t destroy your base. If an enemy meets a turret in it’s path, it will attack that turret </w:t>
+      </w:r>
+      <w:r>
+        <w:t>until it is destroyed. After the turret is destroyed, the enemy continues it’s path</w:t>
       </w:r>
       <w:r>
         <w:t>, and if it reaches the base</w:t>
@@ -134,14 +114,12 @@
           <w:numId w:val="2"/>
         </w:numPr>
       </w:pPr>
-      <w:proofErr w:type="spellStart"/>
       <w:r>
         <w:t>Base</w:t>
       </w:r>
       <w:r>
         <w:t>Turret</w:t>
       </w:r>
-      <w:proofErr w:type="spellEnd"/>
     </w:p>
     <w:p>
       <w:pPr>
@@ -818,15 +796,7 @@
       </w:pPr>
       <w:r>
         <w:lastRenderedPageBreak/>
-        <w:t xml:space="preserve">Story fact: was a test subject for how to create super-humans. After those </w:t>
-      </w:r>
-      <w:proofErr w:type="gramStart"/>
-      <w:r>
-        <w:t>experiments</w:t>
-      </w:r>
-      <w:proofErr w:type="gramEnd"/>
-      <w:r>
-        <w:t xml:space="preserve"> he gained the power of completely erasing his presence. If he wants to, no one can notice him. This is why he is the sole unit that can go outside and fight enemies face to face.</w:t>
+        <w:t>Story fact: was a test subject for how to create super-humans. After those experiments he gained the power of completely erasing his presence. If he wants to, no one can notice him. This is why he is the sole unit that can go outside and fight enemies face to face.</w:t>
       </w:r>
     </w:p>
     <w:p>
@@ -1045,15 +1015,7 @@
         <w:t xml:space="preserve"> They can be upgraded, but upgrades are unlocked at certain stages.</w:t>
       </w:r>
       <w:r>
-        <w:t xml:space="preserve"> All turrets have the properties: attack speed, damage, hp, range, attack type (</w:t>
-      </w:r>
-      <w:proofErr w:type="spellStart"/>
-      <w:r>
-        <w:t>enum</w:t>
-      </w:r>
-      <w:proofErr w:type="spellEnd"/>
-      <w:r>
-        <w:t xml:space="preserve"> that will specify what type of attack it can do: melee, ranged, air only, ground only)</w:t>
+        <w:t xml:space="preserve"> All turrets have the properties: attack speed, damage, hp, range, attack type (enum that will specify what type of attack it can do: melee, ranged, air only, ground only)</w:t>
       </w:r>
       <w:r>
         <w:t xml:space="preserve">. </w:t>
@@ -1104,15 +1066,7 @@
         <w:ind w:firstLine="360"/>
       </w:pPr>
       <w:r>
-        <w:t xml:space="preserve">If you select to place him on a turret, he will enter the turret and improve </w:t>
-      </w:r>
-      <w:proofErr w:type="spellStart"/>
-      <w:r>
-        <w:t>it’s</w:t>
-      </w:r>
-      <w:proofErr w:type="spellEnd"/>
-      <w:r>
-        <w:t xml:space="preserve"> efficiency by a lot, even giving the turret some special traits:</w:t>
+        <w:t>If you select to place him on a turret, he will enter the turret and improve it’s efficiency by a lot, even giving the turret some special traits:</w:t>
       </w:r>
     </w:p>
     <w:p>
@@ -1228,6 +1182,9 @@
       <w:r>
         <w:t>Laser</w:t>
       </w:r>
+      <w:r>
+        <w:t xml:space="preserve"> (previous: railgun)</w:t>
+      </w:r>
     </w:p>
     <w:p>
       <w:pPr>
@@ -1265,15 +1222,7 @@
         <w:t>Gives more money faster</w:t>
       </w:r>
       <w:r>
-        <w:t xml:space="preserve">, more </w:t>
-      </w:r>
-      <w:proofErr w:type="gramStart"/>
-      <w:r>
-        <w:t>hp,  gives</w:t>
-      </w:r>
-      <w:proofErr w:type="gramEnd"/>
-      <w:r>
-        <w:t xml:space="preserve"> more money each time</w:t>
+        <w:t>, more hp,  gives more money each time</w:t>
       </w:r>
     </w:p>
     <w:p>
@@ -1617,37 +1566,13 @@
         <w:t xml:space="preserve"> and from time to time attack the base.</w:t>
       </w:r>
       <w:r>
-        <w:t xml:space="preserve"> The raid may even have a quick time event system, in which you can interrupt </w:t>
-      </w:r>
-      <w:proofErr w:type="gramStart"/>
-      <w:r>
-        <w:t>it’s</w:t>
-      </w:r>
-      <w:proofErr w:type="gramEnd"/>
-      <w:r>
-        <w:t xml:space="preserve"> attack if you do certain things (maybe moving the commanders to certain positions, attacking certain body parts with high damage, </w:t>
-      </w:r>
-      <w:proofErr w:type="spellStart"/>
-      <w:r>
-        <w:t>etc</w:t>
-      </w:r>
-      <w:proofErr w:type="spellEnd"/>
-      <w:r>
-        <w:t>).</w:t>
+        <w:t xml:space="preserve"> The raid may even have a quick time event system, in which you can interrupt it’s attack if you do certain things (maybe moving the commanders to certain positions, attacking certain body parts with high damage, etc).</w:t>
       </w:r>
     </w:p>
     <w:p>
       <w:r>
         <w:tab/>
-        <w:t xml:space="preserve">Both players can place turrets, upgrade them, and one player can place </w:t>
-      </w:r>
-      <w:proofErr w:type="gramStart"/>
-      <w:r>
-        <w:t>it’s</w:t>
-      </w:r>
-      <w:proofErr w:type="gramEnd"/>
-      <w:r>
-        <w:t xml:space="preserve"> turret on top of the other one’s turret, which will upgrade it even further. This combined turret can be upgraded by both players (each player can upgrade it 3 times). The effects of the upgrade will stack and maybe there will be a multiplier that is added when combining turrets (to make it worthwhile).</w:t>
+        <w:t>Both players can place turrets, upgrade them, and one player can place it’s turret on top of the other one’s turret, which will upgrade it even further. This combined turret can be upgraded by both players (each player can upgrade it 3 times). The effects of the upgrade will stack and maybe there will be a multiplier that is added when combining turrets (to make it worthwhile).</w:t>
       </w:r>
       <w:r>
         <w:t xml:space="preserve"> The textures of the turrets will turn to gold bit-by-bit as they </w:t>
@@ -1806,11 +1731,9 @@
           <w:numId w:val="12"/>
         </w:numPr>
       </w:pPr>
-      <w:proofErr w:type="spellStart"/>
       <w:r>
         <w:t>PlayerBase</w:t>
       </w:r>
-      <w:proofErr w:type="spellEnd"/>
     </w:p>
     <w:p>
       <w:pPr>
@@ -1820,11 +1743,9 @@
           <w:numId w:val="12"/>
         </w:numPr>
       </w:pPr>
-      <w:proofErr w:type="spellStart"/>
       <w:r>
         <w:t>MachineGun</w:t>
       </w:r>
-      <w:proofErr w:type="spellEnd"/>
     </w:p>
     <w:p>
       <w:pPr>
@@ -1846,11 +1767,9 @@
           <w:numId w:val="12"/>
         </w:numPr>
       </w:pPr>
-      <w:proofErr w:type="spellStart"/>
       <w:r>
         <w:t>MachineCannon</w:t>
       </w:r>
-      <w:proofErr w:type="spellEnd"/>
     </w:p>
     <w:p>
       <w:pPr>
@@ -1872,11 +1791,9 @@
           <w:numId w:val="12"/>
         </w:numPr>
       </w:pPr>
-      <w:proofErr w:type="spellStart"/>
       <w:r>
         <w:t>ElectricFence</w:t>
       </w:r>
-      <w:proofErr w:type="spellEnd"/>
     </w:p>
     <w:p>
       <w:pPr>
@@ -1980,15 +1897,7 @@
         <w:t>The game will be developed in unity (preferably, because otherwise I can’t finish it in a year)</w:t>
       </w:r>
       <w:r>
-        <w:t xml:space="preserve">. It will have both a </w:t>
-      </w:r>
-      <w:proofErr w:type="gramStart"/>
-      <w:r>
-        <w:t>windows</w:t>
-      </w:r>
-      <w:proofErr w:type="gramEnd"/>
-      <w:r>
-        <w:t xml:space="preserve"> and an android build</w:t>
+        <w:t>. It will have both a windows and an android build</w:t>
       </w:r>
       <w:r>
         <w:t>. It should be able to support even lower-end android phones</w:t>
@@ -2169,15 +2078,7 @@
         </w:numPr>
       </w:pPr>
       <w:r>
-        <w:t xml:space="preserve">The effect </w:t>
-      </w:r>
-      <w:proofErr w:type="spellStart"/>
-      <w:r>
-        <w:t>o</w:t>
-      </w:r>
-      <w:proofErr w:type="spellEnd"/>
-      <w:r>
-        <w:t xml:space="preserve"> the special abilities can be upgraded in the shop</w:t>
+        <w:t>The effect o the special abilities can be upgraded in the shop</w:t>
       </w:r>
     </w:p>
     <w:sectPr>
@@ -2192,7 +2093,7 @@
 </file>
 
 <file path=word/endnotes.xml><?xml version="1.0" encoding="utf-8"?>
-<w:endnotes xmlns:wpc="http://schemas.microsoft.com/office/word/2010/wordprocessingCanvas" xmlns:cx="http://schemas.microsoft.com/office/drawing/2014/chartex" xmlns:cx1="http://schemas.microsoft.com/office/drawing/2015/9/8/chartex" xmlns:cx2="http://schemas.microsoft.com/office/drawing/2015/10/21/chartex" xmlns:cx3="http://schemas.microsoft.com/office/drawing/2016/5/9/chartex" xmlns:cx4="http://schemas.microsoft.com/office/drawing/2016/5/10/chartex" xmlns:cx5="http://schemas.microsoft.com/office/drawing/2016/5/11/chartex" xmlns:cx6="http://schemas.microsoft.com/office/drawing/2016/5/12/chartex" xmlns:cx7="http://schemas.microsoft.com/office/drawing/2016/5/13/chartex" xmlns:cx8="http://schemas.microsoft.com/office/drawing/2016/5/14/chartex" xmlns:mc="http://schemas.openxmlformats.org/markup-compatibility/2006" xmlns:aink="http://schemas.microsoft.com/office/drawing/2016/ink" xmlns:am3d="http://schemas.microsoft.com/office/drawing/2017/model3d" xmlns:o="urn:schemas-microsoft-com:office:office" xmlns:r="http://schemas.openxmlformats.org/officeDocument/2006/relationships" xmlns:m="http://schemas.openxmlformats.org/officeDocument/2006/math" xmlns:v="urn:schemas-microsoft-com:vml" xmlns:wp14="http://schemas.microsoft.com/office/word/2010/wordprocessingDrawing" xmlns:wp="http://schemas.openxmlformats.org/drawingml/2006/wordprocessingDrawing" xmlns:w10="urn:schemas-microsoft-com:office:word" xmlns:w="http://schemas.openxmlformats.org/wordprocessingml/2006/main" xmlns:w14="http://schemas.microsoft.com/office/word/2010/wordml" xmlns:w15="http://schemas.microsoft.com/office/word/2012/wordml" xmlns:w16cex="http://schemas.microsoft.com/office/word/2018/wordml/cex" xmlns:w16cid="http://schemas.microsoft.com/office/word/2016/wordml/cid" xmlns:w16="http://schemas.microsoft.com/office/word/2018/wordml" xmlns:w16se="http://schemas.microsoft.com/office/word/2015/wordml/symex" xmlns:wpg="http://schemas.microsoft.com/office/word/2010/wordprocessingGroup" xmlns:wpi="http://schemas.microsoft.com/office/word/2010/wordprocessingInk" xmlns:wne="http://schemas.microsoft.com/office/word/2006/wordml" xmlns:wps="http://schemas.microsoft.com/office/word/2010/wordprocessingShape" mc:Ignorable="w14 w15 w16se w16cid w16 w16cex wp14">
+<w:endnotes xmlns:wpc="http://schemas.microsoft.com/office/word/2010/wordprocessingCanvas" xmlns:cx="http://schemas.microsoft.com/office/drawing/2014/chartex" xmlns:cx1="http://schemas.microsoft.com/office/drawing/2015/9/8/chartex" xmlns:cx2="http://schemas.microsoft.com/office/drawing/2015/10/21/chartex" xmlns:cx3="http://schemas.microsoft.com/office/drawing/2016/5/9/chartex" xmlns:cx4="http://schemas.microsoft.com/office/drawing/2016/5/10/chartex" xmlns:cx5="http://schemas.microsoft.com/office/drawing/2016/5/11/chartex" xmlns:cx6="http://schemas.microsoft.com/office/drawing/2016/5/12/chartex" xmlns:cx7="http://schemas.microsoft.com/office/drawing/2016/5/13/chartex" xmlns:cx8="http://schemas.microsoft.com/office/drawing/2016/5/14/chartex" xmlns:mc="http://schemas.openxmlformats.org/markup-compatibility/2006" xmlns:aink="http://schemas.microsoft.com/office/drawing/2016/ink" xmlns:am3d="http://schemas.microsoft.com/office/drawing/2017/model3d" xmlns:o="urn:schemas-microsoft-com:office:office" xmlns:r="http://schemas.openxmlformats.org/officeDocument/2006/relationships" xmlns:m="http://schemas.openxmlformats.org/officeDocument/2006/math" xmlns:v="urn:schemas-microsoft-com:vml" xmlns:wp14="http://schemas.microsoft.com/office/word/2010/wordprocessingDrawing" xmlns:wp="http://schemas.openxmlformats.org/drawingml/2006/wordprocessingDrawing" xmlns:w10="urn:schemas-microsoft-com:office:word" xmlns:w="http://schemas.openxmlformats.org/wordprocessingml/2006/main" xmlns:w14="http://schemas.microsoft.com/office/word/2010/wordml" xmlns:w15="http://schemas.microsoft.com/office/word/2012/wordml" xmlns:w16cex="http://schemas.microsoft.com/office/word/2018/wordml/cex" xmlns:w16cid="http://schemas.microsoft.com/office/word/2016/wordml/cid" xmlns:w16="http://schemas.microsoft.com/office/word/2018/wordml" xmlns:w16sdtdh="http://schemas.microsoft.com/office/word/2020/wordml/sdtdatahash" xmlns:w16se="http://schemas.microsoft.com/office/word/2015/wordml/symex" xmlns:wpg="http://schemas.microsoft.com/office/word/2010/wordprocessingGroup" xmlns:wpi="http://schemas.microsoft.com/office/word/2010/wordprocessingInk" xmlns:wne="http://schemas.microsoft.com/office/word/2006/wordml" xmlns:wps="http://schemas.microsoft.com/office/word/2010/wordprocessingShape" mc:Ignorable="w14 w15 w16se w16cid w16 w16cex w16sdtdh wp14">
   <w:endnote w:type="separator" w:id="-1">
     <w:p>
       <w:pPr>
@@ -2217,7 +2118,7 @@
 </file>
 
 <file path=word/footer1.xml><?xml version="1.0" encoding="utf-8"?>
-<w:ftr xmlns:wpc="http://schemas.microsoft.com/office/word/2010/wordprocessingCanvas" xmlns:cx="http://schemas.microsoft.com/office/drawing/2014/chartex" xmlns:cx1="http://schemas.microsoft.com/office/drawing/2015/9/8/chartex" xmlns:cx2="http://schemas.microsoft.com/office/drawing/2015/10/21/chartex" xmlns:cx3="http://schemas.microsoft.com/office/drawing/2016/5/9/chartex" xmlns:cx4="http://schemas.microsoft.com/office/drawing/2016/5/10/chartex" xmlns:cx5="http://schemas.microsoft.com/office/drawing/2016/5/11/chartex" xmlns:cx6="http://schemas.microsoft.com/office/drawing/2016/5/12/chartex" xmlns:cx7="http://schemas.microsoft.com/office/drawing/2016/5/13/chartex" xmlns:cx8="http://schemas.microsoft.com/office/drawing/2016/5/14/chartex" xmlns:mc="http://schemas.openxmlformats.org/markup-compatibility/2006" xmlns:aink="http://schemas.microsoft.com/office/drawing/2016/ink" xmlns:am3d="http://schemas.microsoft.com/office/drawing/2017/model3d" xmlns:o="urn:schemas-microsoft-com:office:office" xmlns:r="http://schemas.openxmlformats.org/officeDocument/2006/relationships" xmlns:m="http://schemas.openxmlformats.org/officeDocument/2006/math" xmlns:v="urn:schemas-microsoft-com:vml" xmlns:wp14="http://schemas.microsoft.com/office/word/2010/wordprocessingDrawing" xmlns:wp="http://schemas.openxmlformats.org/drawingml/2006/wordprocessingDrawing" xmlns:w10="urn:schemas-microsoft-com:office:word" xmlns:w="http://schemas.openxmlformats.org/wordprocessingml/2006/main" xmlns:w14="http://schemas.microsoft.com/office/word/2010/wordml" xmlns:w15="http://schemas.microsoft.com/office/word/2012/wordml" xmlns:w16cex="http://schemas.microsoft.com/office/word/2018/wordml/cex" xmlns:w16cid="http://schemas.microsoft.com/office/word/2016/wordml/cid" xmlns:w16="http://schemas.microsoft.com/office/word/2018/wordml" xmlns:w16se="http://schemas.microsoft.com/office/word/2015/wordml/symex" xmlns:wpg="http://schemas.microsoft.com/office/word/2010/wordprocessingGroup" xmlns:wpi="http://schemas.microsoft.com/office/word/2010/wordprocessingInk" xmlns:wne="http://schemas.microsoft.com/office/word/2006/wordml" xmlns:wps="http://schemas.microsoft.com/office/word/2010/wordprocessingShape" mc:Ignorable="w14 w15 w16se w16cid w16 w16cex wp14">
+<w:ftr xmlns:wpc="http://schemas.microsoft.com/office/word/2010/wordprocessingCanvas" xmlns:cx="http://schemas.microsoft.com/office/drawing/2014/chartex" xmlns:cx1="http://schemas.microsoft.com/office/drawing/2015/9/8/chartex" xmlns:cx2="http://schemas.microsoft.com/office/drawing/2015/10/21/chartex" xmlns:cx3="http://schemas.microsoft.com/office/drawing/2016/5/9/chartex" xmlns:cx4="http://schemas.microsoft.com/office/drawing/2016/5/10/chartex" xmlns:cx5="http://schemas.microsoft.com/office/drawing/2016/5/11/chartex" xmlns:cx6="http://schemas.microsoft.com/office/drawing/2016/5/12/chartex" xmlns:cx7="http://schemas.microsoft.com/office/drawing/2016/5/13/chartex" xmlns:cx8="http://schemas.microsoft.com/office/drawing/2016/5/14/chartex" xmlns:mc="http://schemas.openxmlformats.org/markup-compatibility/2006" xmlns:aink="http://schemas.microsoft.com/office/drawing/2016/ink" xmlns:am3d="http://schemas.microsoft.com/office/drawing/2017/model3d" xmlns:o="urn:schemas-microsoft-com:office:office" xmlns:r="http://schemas.openxmlformats.org/officeDocument/2006/relationships" xmlns:m="http://schemas.openxmlformats.org/officeDocument/2006/math" xmlns:v="urn:schemas-microsoft-com:vml" xmlns:wp14="http://schemas.microsoft.com/office/word/2010/wordprocessingDrawing" xmlns:wp="http://schemas.openxmlformats.org/drawingml/2006/wordprocessingDrawing" xmlns:w10="urn:schemas-microsoft-com:office:word" xmlns:w="http://schemas.openxmlformats.org/wordprocessingml/2006/main" xmlns:w14="http://schemas.microsoft.com/office/word/2010/wordml" xmlns:w15="http://schemas.microsoft.com/office/word/2012/wordml" xmlns:w16cex="http://schemas.microsoft.com/office/word/2018/wordml/cex" xmlns:w16cid="http://schemas.microsoft.com/office/word/2016/wordml/cid" xmlns:w16="http://schemas.microsoft.com/office/word/2018/wordml" xmlns:w16sdtdh="http://schemas.microsoft.com/office/word/2020/wordml/sdtdatahash" xmlns:w16se="http://schemas.microsoft.com/office/word/2015/wordml/symex" xmlns:wpg="http://schemas.microsoft.com/office/word/2010/wordprocessingGroup" xmlns:wpi="http://schemas.microsoft.com/office/word/2010/wordprocessingInk" xmlns:wne="http://schemas.microsoft.com/office/word/2006/wordml" xmlns:wps="http://schemas.microsoft.com/office/word/2010/wordprocessingShape" mc:Ignorable="w14 w15 w16se w16cid w16 w16cex w16sdtdh wp14">
   <w:sdt>
     <w:sdtPr>
       <w:id w:val="-1567642548"/>
@@ -2270,7 +2171,7 @@
 </file>
 
 <file path=word/footnotes.xml><?xml version="1.0" encoding="utf-8"?>
-<w:footnotes xmlns:wpc="http://schemas.microsoft.com/office/word/2010/wordprocessingCanvas" xmlns:cx="http://schemas.microsoft.com/office/drawing/2014/chartex" xmlns:cx1="http://schemas.microsoft.com/office/drawing/2015/9/8/chartex" xmlns:cx2="http://schemas.microsoft.com/office/drawing/2015/10/21/chartex" xmlns:cx3="http://schemas.microsoft.com/office/drawing/2016/5/9/chartex" xmlns:cx4="http://schemas.microsoft.com/office/drawing/2016/5/10/chartex" xmlns:cx5="http://schemas.microsoft.com/office/drawing/2016/5/11/chartex" xmlns:cx6="http://schemas.microsoft.com/office/drawing/2016/5/12/chartex" xmlns:cx7="http://schemas.microsoft.com/office/drawing/2016/5/13/chartex" xmlns:cx8="http://schemas.microsoft.com/office/drawing/2016/5/14/chartex" xmlns:mc="http://schemas.openxmlformats.org/markup-compatibility/2006" xmlns:aink="http://schemas.microsoft.com/office/drawing/2016/ink" xmlns:am3d="http://schemas.microsoft.com/office/drawing/2017/model3d" xmlns:o="urn:schemas-microsoft-com:office:office" xmlns:r="http://schemas.openxmlformats.org/officeDocument/2006/relationships" xmlns:m="http://schemas.openxmlformats.org/officeDocument/2006/math" xmlns:v="urn:schemas-microsoft-com:vml" xmlns:wp14="http://schemas.microsoft.com/office/word/2010/wordprocessingDrawing" xmlns:wp="http://schemas.openxmlformats.org/drawingml/2006/wordprocessingDrawing" xmlns:w10="urn:schemas-microsoft-com:office:word" xmlns:w="http://schemas.openxmlformats.org/wordprocessingml/2006/main" xmlns:w14="http://schemas.microsoft.com/office/word/2010/wordml" xmlns:w15="http://schemas.microsoft.com/office/word/2012/wordml" xmlns:w16cex="http://schemas.microsoft.com/office/word/2018/wordml/cex" xmlns:w16cid="http://schemas.microsoft.com/office/word/2016/wordml/cid" xmlns:w16="http://schemas.microsoft.com/office/word/2018/wordml" xmlns:w16se="http://schemas.microsoft.com/office/word/2015/wordml/symex" xmlns:wpg="http://schemas.microsoft.com/office/word/2010/wordprocessingGroup" xmlns:wpi="http://schemas.microsoft.com/office/word/2010/wordprocessingInk" xmlns:wne="http://schemas.microsoft.com/office/word/2006/wordml" xmlns:wps="http://schemas.microsoft.com/office/word/2010/wordprocessingShape" mc:Ignorable="w14 w15 w16se w16cid w16 w16cex wp14">
+<w:footnotes xmlns:wpc="http://schemas.microsoft.com/office/word/2010/wordprocessingCanvas" xmlns:cx="http://schemas.microsoft.com/office/drawing/2014/chartex" xmlns:cx1="http://schemas.microsoft.com/office/drawing/2015/9/8/chartex" xmlns:cx2="http://schemas.microsoft.com/office/drawing/2015/10/21/chartex" xmlns:cx3="http://schemas.microsoft.com/office/drawing/2016/5/9/chartex" xmlns:cx4="http://schemas.microsoft.com/office/drawing/2016/5/10/chartex" xmlns:cx5="http://schemas.microsoft.com/office/drawing/2016/5/11/chartex" xmlns:cx6="http://schemas.microsoft.com/office/drawing/2016/5/12/chartex" xmlns:cx7="http://schemas.microsoft.com/office/drawing/2016/5/13/chartex" xmlns:cx8="http://schemas.microsoft.com/office/drawing/2016/5/14/chartex" xmlns:mc="http://schemas.openxmlformats.org/markup-compatibility/2006" xmlns:aink="http://schemas.microsoft.com/office/drawing/2016/ink" xmlns:am3d="http://schemas.microsoft.com/office/drawing/2017/model3d" xmlns:o="urn:schemas-microsoft-com:office:office" xmlns:r="http://schemas.openxmlformats.org/officeDocument/2006/relationships" xmlns:m="http://schemas.openxmlformats.org/officeDocument/2006/math" xmlns:v="urn:schemas-microsoft-com:vml" xmlns:wp14="http://schemas.microsoft.com/office/word/2010/wordprocessingDrawing" xmlns:wp="http://schemas.openxmlformats.org/drawingml/2006/wordprocessingDrawing" xmlns:w10="urn:schemas-microsoft-com:office:word" xmlns:w="http://schemas.openxmlformats.org/wordprocessingml/2006/main" xmlns:w14="http://schemas.microsoft.com/office/word/2010/wordml" xmlns:w15="http://schemas.microsoft.com/office/word/2012/wordml" xmlns:w16cex="http://schemas.microsoft.com/office/word/2018/wordml/cex" xmlns:w16cid="http://schemas.microsoft.com/office/word/2016/wordml/cid" xmlns:w16="http://schemas.microsoft.com/office/word/2018/wordml" xmlns:w16sdtdh="http://schemas.microsoft.com/office/word/2020/wordml/sdtdatahash" xmlns:w16se="http://schemas.microsoft.com/office/word/2015/wordml/symex" xmlns:wpg="http://schemas.microsoft.com/office/word/2010/wordprocessingGroup" xmlns:wpi="http://schemas.microsoft.com/office/word/2010/wordprocessingInk" xmlns:wne="http://schemas.microsoft.com/office/word/2006/wordml" xmlns:wps="http://schemas.microsoft.com/office/word/2010/wordprocessingShape" mc:Ignorable="w14 w15 w16se w16cid w16 w16cex w16sdtdh wp14">
   <w:footnote w:type="separator" w:id="-1">
     <w:p>
       <w:pPr>
@@ -2295,7 +2196,7 @@
 </file>
 
 <file path=word/numbering.xml><?xml version="1.0" encoding="utf-8"?>
-<w:numbering xmlns:wpc="http://schemas.microsoft.com/office/word/2010/wordprocessingCanvas" xmlns:cx="http://schemas.microsoft.com/office/drawing/2014/chartex" xmlns:cx1="http://schemas.microsoft.com/office/drawing/2015/9/8/chartex" xmlns:cx2="http://schemas.microsoft.com/office/drawing/2015/10/21/chartex" xmlns:cx3="http://schemas.microsoft.com/office/drawing/2016/5/9/chartex" xmlns:cx4="http://schemas.microsoft.com/office/drawing/2016/5/10/chartex" xmlns:cx5="http://schemas.microsoft.com/office/drawing/2016/5/11/chartex" xmlns:cx6="http://schemas.microsoft.com/office/drawing/2016/5/12/chartex" xmlns:cx7="http://schemas.microsoft.com/office/drawing/2016/5/13/chartex" xmlns:cx8="http://schemas.microsoft.com/office/drawing/2016/5/14/chartex" xmlns:mc="http://schemas.openxmlformats.org/markup-compatibility/2006" xmlns:aink="http://schemas.microsoft.com/office/drawing/2016/ink" xmlns:am3d="http://schemas.microsoft.com/office/drawing/2017/model3d" xmlns:o="urn:schemas-microsoft-com:office:office" xmlns:r="http://schemas.openxmlformats.org/officeDocument/2006/relationships" xmlns:m="http://schemas.openxmlformats.org/officeDocument/2006/math" xmlns:v="urn:schemas-microsoft-com:vml" xmlns:wp14="http://schemas.microsoft.com/office/word/2010/wordprocessingDrawing" xmlns:wp="http://schemas.openxmlformats.org/drawingml/2006/wordprocessingDrawing" xmlns:w10="urn:schemas-microsoft-com:office:word" xmlns:w="http://schemas.openxmlformats.org/wordprocessingml/2006/main" xmlns:w14="http://schemas.microsoft.com/office/word/2010/wordml" xmlns:w15="http://schemas.microsoft.com/office/word/2012/wordml" xmlns:w16cex="http://schemas.microsoft.com/office/word/2018/wordml/cex" xmlns:w16cid="http://schemas.microsoft.com/office/word/2016/wordml/cid" xmlns:w16="http://schemas.microsoft.com/office/word/2018/wordml" xmlns:w16se="http://schemas.microsoft.com/office/word/2015/wordml/symex" xmlns:wpg="http://schemas.microsoft.com/office/word/2010/wordprocessingGroup" xmlns:wpi="http://schemas.microsoft.com/office/word/2010/wordprocessingInk" xmlns:wne="http://schemas.microsoft.com/office/word/2006/wordml" xmlns:wps="http://schemas.microsoft.com/office/word/2010/wordprocessingShape" mc:Ignorable="w14 w15 w16se w16cid w16 w16cex wp14">
+<w:numbering xmlns:wpc="http://schemas.microsoft.com/office/word/2010/wordprocessingCanvas" xmlns:cx="http://schemas.microsoft.com/office/drawing/2014/chartex" xmlns:cx1="http://schemas.microsoft.com/office/drawing/2015/9/8/chartex" xmlns:cx2="http://schemas.microsoft.com/office/drawing/2015/10/21/chartex" xmlns:cx3="http://schemas.microsoft.com/office/drawing/2016/5/9/chartex" xmlns:cx4="http://schemas.microsoft.com/office/drawing/2016/5/10/chartex" xmlns:cx5="http://schemas.microsoft.com/office/drawing/2016/5/11/chartex" xmlns:cx6="http://schemas.microsoft.com/office/drawing/2016/5/12/chartex" xmlns:cx7="http://schemas.microsoft.com/office/drawing/2016/5/13/chartex" xmlns:cx8="http://schemas.microsoft.com/office/drawing/2016/5/14/chartex" xmlns:mc="http://schemas.openxmlformats.org/markup-compatibility/2006" xmlns:aink="http://schemas.microsoft.com/office/drawing/2016/ink" xmlns:am3d="http://schemas.microsoft.com/office/drawing/2017/model3d" xmlns:o="urn:schemas-microsoft-com:office:office" xmlns:r="http://schemas.openxmlformats.org/officeDocument/2006/relationships" xmlns:m="http://schemas.openxmlformats.org/officeDocument/2006/math" xmlns:v="urn:schemas-microsoft-com:vml" xmlns:wp14="http://schemas.microsoft.com/office/word/2010/wordprocessingDrawing" xmlns:wp="http://schemas.openxmlformats.org/drawingml/2006/wordprocessingDrawing" xmlns:w10="urn:schemas-microsoft-com:office:word" xmlns:w="http://schemas.openxmlformats.org/wordprocessingml/2006/main" xmlns:w14="http://schemas.microsoft.com/office/word/2010/wordml" xmlns:w15="http://schemas.microsoft.com/office/word/2012/wordml" xmlns:w16cex="http://schemas.microsoft.com/office/word/2018/wordml/cex" xmlns:w16cid="http://schemas.microsoft.com/office/word/2016/wordml/cid" xmlns:w16="http://schemas.microsoft.com/office/word/2018/wordml" xmlns:w16sdtdh="http://schemas.microsoft.com/office/word/2020/wordml/sdtdatahash" xmlns:w16se="http://schemas.microsoft.com/office/word/2015/wordml/symex" xmlns:wpg="http://schemas.microsoft.com/office/word/2010/wordprocessingGroup" xmlns:wpi="http://schemas.microsoft.com/office/word/2010/wordprocessingInk" xmlns:wne="http://schemas.microsoft.com/office/word/2006/wordml" xmlns:wps="http://schemas.microsoft.com/office/word/2010/wordprocessingShape" mc:Ignorable="w14 w15 w16se w16cid w16 w16cex w16sdtdh wp14">
   <w:abstractNum w:abstractNumId="0" w15:restartNumberingAfterBreak="0">
     <w:nsid w:val="02E52B71"/>
     <w:multiLevelType w:val="hybridMultilevel"/>
@@ -3692,7 +3593,7 @@
 </file>
 
 <file path=word/styles.xml><?xml version="1.0" encoding="utf-8"?>
-<w:styles xmlns:mc="http://schemas.openxmlformats.org/markup-compatibility/2006" xmlns:r="http://schemas.openxmlformats.org/officeDocument/2006/relationships" xmlns:w="http://schemas.openxmlformats.org/wordprocessingml/2006/main" xmlns:w14="http://schemas.microsoft.com/office/word/2010/wordml" xmlns:w15="http://schemas.microsoft.com/office/word/2012/wordml" xmlns:w16cex="http://schemas.microsoft.com/office/word/2018/wordml/cex" xmlns:w16cid="http://schemas.microsoft.com/office/word/2016/wordml/cid" xmlns:w16="http://schemas.microsoft.com/office/word/2018/wordml" xmlns:w16se="http://schemas.microsoft.com/office/word/2015/wordml/symex" mc:Ignorable="w14 w15 w16se w16cid w16 w16cex">
+<w:styles xmlns:mc="http://schemas.openxmlformats.org/markup-compatibility/2006" xmlns:r="http://schemas.openxmlformats.org/officeDocument/2006/relationships" xmlns:w="http://schemas.openxmlformats.org/wordprocessingml/2006/main" xmlns:w14="http://schemas.microsoft.com/office/word/2010/wordml" xmlns:w15="http://schemas.microsoft.com/office/word/2012/wordml" xmlns:w16cex="http://schemas.microsoft.com/office/word/2018/wordml/cex" xmlns:w16cid="http://schemas.microsoft.com/office/word/2016/wordml/cid" xmlns:w16="http://schemas.microsoft.com/office/word/2018/wordml" xmlns:w16sdtdh="http://schemas.microsoft.com/office/word/2020/wordml/sdtdatahash" xmlns:w16se="http://schemas.microsoft.com/office/word/2015/wordml/symex" mc:Ignorable="w14 w15 w16se w16cid w16 w16cex w16sdtdh">
   <w:docDefaults>
     <w:rPrDefault>
       <w:rPr>
@@ -4158,6 +4059,7 @@
   <w:style w:type="character" w:default="1" w:styleId="DefaultParagraphFont">
     <w:name w:val="Default Paragraph Font"/>
     <w:uiPriority w:val="1"/>
+    <w:semiHidden/>
     <w:unhideWhenUsed/>
   </w:style>
   <w:style w:type="table" w:default="1" w:styleId="TableNormal">

</xml_diff>

<commit_message>
Fire demon mesh (not complete)
</commit_message>
<xml_diff>
--- a/SerenityGardenTD/Assets/_SerenityGardenTD/Docs/DesignDocument.docx
+++ b/SerenityGardenTD/Assets/_SerenityGardenTD/Docs/DesignDocument.docx
@@ -27,10 +27,30 @@
     <w:p>
       <w:r>
         <w:tab/>
-        <w:t xml:space="preserve">You have a physical base that is attacked by a lot of enemies. You need to build and upgrade turrets strategically so that they don’t destroy your base. If an enemy meets a turret in it’s path, it will attack that turret </w:t>
-      </w:r>
-      <w:r>
-        <w:t>until it is destroyed. After the turret is destroyed, the enemy continues it’s path</w:t>
+        <w:t xml:space="preserve">You have a physical base that is attacked by a lot of enemies. You need to build and upgrade turrets strategically so that they don’t destroy your base. If an enemy meets a turret in </w:t>
+      </w:r>
+      <w:proofErr w:type="spellStart"/>
+      <w:proofErr w:type="gramStart"/>
+      <w:r>
+        <w:t>it’s</w:t>
+      </w:r>
+      <w:proofErr w:type="spellEnd"/>
+      <w:proofErr w:type="gramEnd"/>
+      <w:r>
+        <w:t xml:space="preserve"> path, it will attack that turret </w:t>
+      </w:r>
+      <w:r>
+        <w:t xml:space="preserve">until it is destroyed. After the turret is destroyed, the enemy continues </w:t>
+      </w:r>
+      <w:proofErr w:type="spellStart"/>
+      <w:proofErr w:type="gramStart"/>
+      <w:r>
+        <w:t>it’s</w:t>
+      </w:r>
+      <w:proofErr w:type="spellEnd"/>
+      <w:proofErr w:type="gramEnd"/>
+      <w:r>
+        <w:t xml:space="preserve"> path</w:t>
       </w:r>
       <w:r>
         <w:t>, and if it reaches the base</w:t>
@@ -114,12 +134,14 @@
           <w:numId w:val="2"/>
         </w:numPr>
       </w:pPr>
+      <w:proofErr w:type="spellStart"/>
       <w:r>
         <w:t>Base</w:t>
       </w:r>
       <w:r>
         <w:t>Turret</w:t>
       </w:r>
+      <w:proofErr w:type="spellEnd"/>
     </w:p>
     <w:p>
       <w:pPr>
@@ -712,7 +734,138 @@
         </w:numPr>
       </w:pPr>
       <w:r>
-        <w:t>It will spawn multiple enemies that will attack your turrets</w:t>
+        <w:t>Passive</w:t>
+      </w:r>
+    </w:p>
+    <w:p>
+      <w:pPr>
+        <w:pStyle w:val="ListParagraph"/>
+        <w:numPr>
+          <w:ilvl w:val="2"/>
+          <w:numId w:val="7"/>
+        </w:numPr>
+      </w:pPr>
+      <w:r>
+        <w:t xml:space="preserve">From time to </w:t>
+      </w:r>
+      <w:proofErr w:type="gramStart"/>
+      <w:r>
+        <w:t>time</w:t>
+      </w:r>
+      <w:proofErr w:type="gramEnd"/>
+      <w:r>
+        <w:t xml:space="preserve"> he teleports to new location</w:t>
+      </w:r>
+    </w:p>
+    <w:p>
+      <w:pPr>
+        <w:pStyle w:val="ListParagraph"/>
+        <w:numPr>
+          <w:ilvl w:val="1"/>
+          <w:numId w:val="7"/>
+        </w:numPr>
+      </w:pPr>
+      <w:r>
+        <w:t>Attack patterns</w:t>
+      </w:r>
+    </w:p>
+    <w:p>
+      <w:pPr>
+        <w:pStyle w:val="ListParagraph"/>
+        <w:numPr>
+          <w:ilvl w:val="2"/>
+          <w:numId w:val="7"/>
+        </w:numPr>
+      </w:pPr>
+      <w:r>
+        <w:t>Directional slash</w:t>
+      </w:r>
+    </w:p>
+    <w:p>
+      <w:pPr>
+        <w:pStyle w:val="ListParagraph"/>
+        <w:numPr>
+          <w:ilvl w:val="3"/>
+          <w:numId w:val="7"/>
+        </w:numPr>
+      </w:pPr>
+      <w:r>
+        <w:t>Picks a direction and shoots long range slash that passes through turrets and damages them</w:t>
+      </w:r>
+    </w:p>
+    <w:p>
+      <w:pPr>
+        <w:pStyle w:val="ListParagraph"/>
+        <w:numPr>
+          <w:ilvl w:val="2"/>
+          <w:numId w:val="7"/>
+        </w:numPr>
+      </w:pPr>
+      <w:r>
+        <w:t>Summon</w:t>
+      </w:r>
+    </w:p>
+    <w:p>
+      <w:pPr>
+        <w:pStyle w:val="ListParagraph"/>
+        <w:numPr>
+          <w:ilvl w:val="3"/>
+          <w:numId w:val="7"/>
+        </w:numPr>
+      </w:pPr>
+      <w:r>
+        <w:t>Summons a couple of enemies at the current location which will attack all turrets that are close</w:t>
+      </w:r>
+    </w:p>
+    <w:p>
+      <w:pPr>
+        <w:pStyle w:val="ListParagraph"/>
+        <w:numPr>
+          <w:ilvl w:val="2"/>
+          <w:numId w:val="7"/>
+        </w:numPr>
+      </w:pPr>
+      <w:proofErr w:type="spellStart"/>
+      <w:r>
+        <w:t>Assasination</w:t>
+      </w:r>
+      <w:proofErr w:type="spellEnd"/>
+    </w:p>
+    <w:p>
+      <w:pPr>
+        <w:pStyle w:val="ListParagraph"/>
+        <w:numPr>
+          <w:ilvl w:val="3"/>
+          <w:numId w:val="7"/>
+        </w:numPr>
+      </w:pPr>
+      <w:r>
+        <w:lastRenderedPageBreak/>
+        <w:t>Teleport behind a base and deal a lot of damage to it</w:t>
+      </w:r>
+    </w:p>
+    <w:p>
+      <w:pPr>
+        <w:pStyle w:val="ListParagraph"/>
+        <w:numPr>
+          <w:ilvl w:val="2"/>
+          <w:numId w:val="7"/>
+        </w:numPr>
+      </w:pPr>
+      <w:r>
+        <w:t>Normal attack</w:t>
+      </w:r>
+    </w:p>
+    <w:p>
+      <w:pPr>
+        <w:pStyle w:val="ListParagraph"/>
+        <w:numPr>
+          <w:ilvl w:val="3"/>
+          <w:numId w:val="7"/>
+        </w:numPr>
+      </w:pPr>
+      <w:r>
+        <w:t>Pick a turret and attacks it</w:t>
       </w:r>
     </w:p>
     <w:p>
@@ -736,7 +889,183 @@
         </w:numPr>
       </w:pPr>
       <w:r>
-        <w:t>Hit with high attack and cause burn effect for a couple of seconds</w:t>
+        <w:t>In the center of the map</w:t>
+      </w:r>
+    </w:p>
+    <w:p>
+      <w:pPr>
+        <w:pStyle w:val="ListParagraph"/>
+        <w:numPr>
+          <w:ilvl w:val="1"/>
+          <w:numId w:val="7"/>
+        </w:numPr>
+      </w:pPr>
+      <w:r>
+        <w:t>Bases are</w:t>
+      </w:r>
+      <w:r>
+        <w:t xml:space="preserve"> </w:t>
+      </w:r>
+      <w:r>
+        <w:t>on opposite sides</w:t>
+      </w:r>
+    </w:p>
+    <w:p>
+      <w:pPr>
+        <w:pStyle w:val="ListParagraph"/>
+        <w:numPr>
+          <w:ilvl w:val="1"/>
+          <w:numId w:val="7"/>
+        </w:numPr>
+      </w:pPr>
+      <w:r>
+        <w:t>Passive</w:t>
+      </w:r>
+    </w:p>
+    <w:p>
+      <w:pPr>
+        <w:pStyle w:val="ListParagraph"/>
+        <w:numPr>
+          <w:ilvl w:val="2"/>
+          <w:numId w:val="7"/>
+        </w:numPr>
+      </w:pPr>
+      <w:r>
+        <w:t>The lower the health the more damage he gives</w:t>
+      </w:r>
+    </w:p>
+    <w:p>
+      <w:pPr>
+        <w:pStyle w:val="ListParagraph"/>
+        <w:numPr>
+          <w:ilvl w:val="1"/>
+          <w:numId w:val="7"/>
+        </w:numPr>
+      </w:pPr>
+      <w:r>
+        <w:t>Attack patterns</w:t>
+      </w:r>
+    </w:p>
+    <w:p>
+      <w:pPr>
+        <w:pStyle w:val="ListParagraph"/>
+        <w:numPr>
+          <w:ilvl w:val="2"/>
+          <w:numId w:val="7"/>
+        </w:numPr>
+      </w:pPr>
+      <w:r>
+        <w:t>360 degrees swipe attack</w:t>
+      </w:r>
+    </w:p>
+    <w:p>
+      <w:pPr>
+        <w:pStyle w:val="ListParagraph"/>
+        <w:numPr>
+          <w:ilvl w:val="3"/>
+          <w:numId w:val="7"/>
+        </w:numPr>
+      </w:pPr>
+      <w:r>
+        <w:t>If you build electric fences, all turrets behind it will not take damage or will take reduced damage</w:t>
+      </w:r>
+    </w:p>
+    <w:p>
+      <w:pPr>
+        <w:pStyle w:val="ListParagraph"/>
+        <w:numPr>
+          <w:ilvl w:val="2"/>
+          <w:numId w:val="7"/>
+        </w:numPr>
+      </w:pPr>
+      <w:r>
+        <w:t>Time based attack</w:t>
+      </w:r>
+    </w:p>
+    <w:p>
+      <w:pPr>
+        <w:pStyle w:val="ListParagraph"/>
+        <w:numPr>
+          <w:ilvl w:val="3"/>
+          <w:numId w:val="7"/>
+        </w:numPr>
+      </w:pPr>
+      <w:r>
+        <w:t>Will pick a player base and charge an attack</w:t>
+      </w:r>
+    </w:p>
+    <w:p>
+      <w:pPr>
+        <w:pStyle w:val="ListParagraph"/>
+        <w:numPr>
+          <w:ilvl w:val="3"/>
+          <w:numId w:val="7"/>
+        </w:numPr>
+      </w:pPr>
+      <w:r>
+        <w:t xml:space="preserve">If you give him enough damage in the back in that short amount of </w:t>
+      </w:r>
+      <w:proofErr w:type="gramStart"/>
+      <w:r>
+        <w:t>time</w:t>
+      </w:r>
+      <w:proofErr w:type="gramEnd"/>
+      <w:r>
+        <w:t xml:space="preserve"> he will get stunned. Otherwise, he will deal a lot of damage to the player base (</w:t>
+      </w:r>
+      <w:r>
+        <w:t>1</w:t>
+      </w:r>
+      <w:r>
+        <w:t>/3 damage)</w:t>
+      </w:r>
+    </w:p>
+    <w:p>
+      <w:pPr>
+        <w:pStyle w:val="ListParagraph"/>
+        <w:numPr>
+          <w:ilvl w:val="2"/>
+          <w:numId w:val="7"/>
+        </w:numPr>
+      </w:pPr>
+      <w:r>
+        <w:t>Bone breaker</w:t>
+      </w:r>
+    </w:p>
+    <w:p>
+      <w:pPr>
+        <w:pStyle w:val="ListParagraph"/>
+        <w:numPr>
+          <w:ilvl w:val="3"/>
+          <w:numId w:val="7"/>
+        </w:numPr>
+      </w:pPr>
+      <w:r>
+        <w:t>Will pick a couple of turrets randomly on the map and will destroy them</w:t>
+      </w:r>
+    </w:p>
+    <w:p>
+      <w:pPr>
+        <w:pStyle w:val="ListParagraph"/>
+        <w:numPr>
+          <w:ilvl w:val="2"/>
+          <w:numId w:val="7"/>
+        </w:numPr>
+      </w:pPr>
+      <w:r>
+        <w:t>Normal attack</w:t>
+      </w:r>
+    </w:p>
+    <w:p>
+      <w:pPr>
+        <w:pStyle w:val="ListParagraph"/>
+        <w:numPr>
+          <w:ilvl w:val="3"/>
+          <w:numId w:val="7"/>
+        </w:numPr>
+      </w:pPr>
+      <w:r>
+        <w:t>Attack single turret with normal damage</w:t>
       </w:r>
     </w:p>
     <w:p>
@@ -760,7 +1089,180 @@
         </w:numPr>
       </w:pPr>
       <w:r>
-        <w:t>During the whole course of the match, your turrets will constantly be taking damage (except for the base)</w:t>
+        <w:t>Will be at the front of the map</w:t>
+      </w:r>
+    </w:p>
+    <w:p>
+      <w:pPr>
+        <w:pStyle w:val="ListParagraph"/>
+        <w:numPr>
+          <w:ilvl w:val="1"/>
+          <w:numId w:val="7"/>
+        </w:numPr>
+      </w:pPr>
+      <w:r>
+        <w:t>Bases are close to one another</w:t>
+      </w:r>
+    </w:p>
+    <w:p>
+      <w:pPr>
+        <w:pStyle w:val="ListParagraph"/>
+        <w:numPr>
+          <w:ilvl w:val="1"/>
+          <w:numId w:val="7"/>
+        </w:numPr>
+      </w:pPr>
+      <w:r>
+        <w:t>Passive</w:t>
+      </w:r>
+    </w:p>
+    <w:p>
+      <w:pPr>
+        <w:pStyle w:val="ListParagraph"/>
+        <w:numPr>
+          <w:ilvl w:val="2"/>
+          <w:numId w:val="7"/>
+        </w:numPr>
+      </w:pPr>
+      <w:r>
+        <w:t>All turrets will constantly take damage</w:t>
+      </w:r>
+    </w:p>
+    <w:p>
+      <w:pPr>
+        <w:pStyle w:val="ListParagraph"/>
+        <w:numPr>
+          <w:ilvl w:val="1"/>
+          <w:numId w:val="7"/>
+        </w:numPr>
+      </w:pPr>
+      <w:r>
+        <w:t>Attack patterns</w:t>
+      </w:r>
+    </w:p>
+    <w:p>
+      <w:pPr>
+        <w:pStyle w:val="ListParagraph"/>
+        <w:numPr>
+          <w:ilvl w:val="2"/>
+          <w:numId w:val="7"/>
+        </w:numPr>
+      </w:pPr>
+      <w:r>
+        <w:t>Acid puke</w:t>
+      </w:r>
+    </w:p>
+    <w:p>
+      <w:pPr>
+        <w:pStyle w:val="ListParagraph"/>
+        <w:numPr>
+          <w:ilvl w:val="3"/>
+          <w:numId w:val="7"/>
+        </w:numPr>
+      </w:pPr>
+      <w:r>
+        <w:t>Will splash acid in a wide area, giving a lot of poison damage for a short while (15 sec or something) can damage base</w:t>
+      </w:r>
+    </w:p>
+    <w:p>
+      <w:pPr>
+        <w:pStyle w:val="ListParagraph"/>
+        <w:numPr>
+          <w:ilvl w:val="2"/>
+          <w:numId w:val="7"/>
+        </w:numPr>
+      </w:pPr>
+      <w:r>
+        <w:t xml:space="preserve">Body </w:t>
+      </w:r>
+      <w:proofErr w:type="gramStart"/>
+      <w:r>
+        <w:t>disperse</w:t>
+      </w:r>
+      <w:proofErr w:type="gramEnd"/>
+    </w:p>
+    <w:p>
+      <w:pPr>
+        <w:pStyle w:val="ListParagraph"/>
+        <w:numPr>
+          <w:ilvl w:val="3"/>
+          <w:numId w:val="7"/>
+        </w:numPr>
+      </w:pPr>
+      <w:r>
+        <w:t xml:space="preserve">Will separate </w:t>
+      </w:r>
+      <w:proofErr w:type="gramStart"/>
+      <w:r>
+        <w:t>it’s</w:t>
+      </w:r>
+      <w:proofErr w:type="gramEnd"/>
+      <w:r>
+        <w:t xml:space="preserve"> body in 4 parts which will spawn randomly on the map</w:t>
+      </w:r>
+    </w:p>
+    <w:p>
+      <w:pPr>
+        <w:pStyle w:val="ListParagraph"/>
+        <w:numPr>
+          <w:ilvl w:val="3"/>
+          <w:numId w:val="7"/>
+        </w:numPr>
+      </w:pPr>
+      <w:r>
+        <w:t xml:space="preserve">The body parts will slowly move towards </w:t>
+      </w:r>
+      <w:proofErr w:type="spellStart"/>
+      <w:proofErr w:type="gramStart"/>
+      <w:r>
+        <w:t>it’s</w:t>
+      </w:r>
+      <w:proofErr w:type="spellEnd"/>
+      <w:proofErr w:type="gramEnd"/>
+      <w:r>
+        <w:t xml:space="preserve"> initial position and when all of the get there he will recover health</w:t>
+      </w:r>
+    </w:p>
+    <w:p>
+      <w:pPr>
+        <w:pStyle w:val="ListParagraph"/>
+        <w:numPr>
+          <w:ilvl w:val="3"/>
+          <w:numId w:val="7"/>
+        </w:numPr>
+      </w:pPr>
+      <w:r>
+        <w:t>You need to destroy them</w:t>
+      </w:r>
+      <w:r>
+        <w:t xml:space="preserve"> as quickly as possible</w:t>
+      </w:r>
+    </w:p>
+    <w:p>
+      <w:pPr>
+        <w:pStyle w:val="ListParagraph"/>
+        <w:numPr>
+          <w:ilvl w:val="2"/>
+          <w:numId w:val="7"/>
+        </w:numPr>
+      </w:pPr>
+      <w:r>
+        <w:t>Normal</w:t>
+      </w:r>
+      <w:r>
+        <w:t xml:space="preserve"> attack</w:t>
+      </w:r>
+    </w:p>
+    <w:p>
+      <w:pPr>
+        <w:pStyle w:val="ListParagraph"/>
+        <w:numPr>
+          <w:ilvl w:val="3"/>
+          <w:numId w:val="7"/>
+        </w:numPr>
+      </w:pPr>
+      <w:r>
+        <w:t>Will pick a turret and attack it</w:t>
       </w:r>
     </w:p>
     <w:p>
@@ -796,7 +1298,15 @@
       </w:pPr>
       <w:r>
         <w:lastRenderedPageBreak/>
-        <w:t>Story fact: was a test subject for how to create super-humans. After those experiments he gained the power of completely erasing his presence. If he wants to, no one can notice him. This is why he is the sole unit that can go outside and fight enemies face to face.</w:t>
+        <w:t xml:space="preserve">Story fact: was a test subject for how to create super-humans. After those </w:t>
+      </w:r>
+      <w:proofErr w:type="gramStart"/>
+      <w:r>
+        <w:t>experiments</w:t>
+      </w:r>
+      <w:proofErr w:type="gramEnd"/>
+      <w:r>
+        <w:t xml:space="preserve"> he gained the power of completely erasing his presence. If he wants to, no one can notice him. This is why he is the sole unit that can go outside and fight enemies face to face.</w:t>
       </w:r>
     </w:p>
     <w:p>
@@ -1015,7 +1525,15 @@
         <w:t xml:space="preserve"> They can be upgraded, but upgrades are unlocked at certain stages.</w:t>
       </w:r>
       <w:r>
-        <w:t xml:space="preserve"> All turrets have the properties: attack speed, damage, hp, range, attack type (enum that will specify what type of attack it can do: melee, ranged, air only, ground only)</w:t>
+        <w:t xml:space="preserve"> All turrets have the properties: attack speed, damage, hp, range, attack type (</w:t>
+      </w:r>
+      <w:proofErr w:type="spellStart"/>
+      <w:r>
+        <w:t>enum</w:t>
+      </w:r>
+      <w:proofErr w:type="spellEnd"/>
+      <w:r>
+        <w:t xml:space="preserve"> that will specify what type of attack it can do: melee, ranged, air only, ground only)</w:t>
       </w:r>
       <w:r>
         <w:t xml:space="preserve">. </w:t>
@@ -1024,7 +1542,15 @@
     <w:p>
       <w:r>
         <w:tab/>
-        <w:t>If a turret’s hp reaches 0 it will be destroyed. If you select a turret you have the following options: upgrade (if available), sell, repair. When a turret is under repairs, it will not attack</w:t>
+        <w:t xml:space="preserve">If a turret’s hp reaches 0 it will be destroyed. If you select a </w:t>
+      </w:r>
+      <w:proofErr w:type="gramStart"/>
+      <w:r>
+        <w:t>turret</w:t>
+      </w:r>
+      <w:proofErr w:type="gramEnd"/>
+      <w:r>
+        <w:t xml:space="preserve"> you have the following options: upgrade (if available), sell, repair. When a turret is under repairs, it will not attack</w:t>
       </w:r>
       <w:r>
         <w:t>.</w:t>
@@ -1066,7 +1592,15 @@
         <w:ind w:firstLine="360"/>
       </w:pPr>
       <w:r>
-        <w:t>If you select to place him on a turret, he will enter the turret and improve it’s efficiency by a lot, even giving the turret some special traits:</w:t>
+        <w:t xml:space="preserve">If you select to place him on a turret, he will enter the turret and improve </w:t>
+      </w:r>
+      <w:proofErr w:type="spellStart"/>
+      <w:r>
+        <w:t>it’s</w:t>
+      </w:r>
+      <w:proofErr w:type="spellEnd"/>
+      <w:r>
+        <w:t xml:space="preserve"> efficiency by a lot, even giving the turret some special traits:</w:t>
       </w:r>
     </w:p>
     <w:p>
@@ -1222,7 +1756,15 @@
         <w:t>Gives more money faster</w:t>
       </w:r>
       <w:r>
-        <w:t>, more hp,  gives more money each time</w:t>
+        <w:t xml:space="preserve">, more </w:t>
+      </w:r>
+      <w:proofErr w:type="gramStart"/>
+      <w:r>
+        <w:t>hp,  gives</w:t>
+      </w:r>
+      <w:proofErr w:type="gramEnd"/>
+      <w:r>
+        <w:t xml:space="preserve"> more money each time</w:t>
       </w:r>
     </w:p>
     <w:p>
@@ -1566,13 +2108,37 @@
         <w:t xml:space="preserve"> and from time to time attack the base.</w:t>
       </w:r>
       <w:r>
-        <w:t xml:space="preserve"> The raid may even have a quick time event system, in which you can interrupt it’s attack if you do certain things (maybe moving the commanders to certain positions, attacking certain body parts with high damage, etc).</w:t>
+        <w:t xml:space="preserve"> The raid may even have a quick time event system, in which you can interrupt </w:t>
+      </w:r>
+      <w:proofErr w:type="gramStart"/>
+      <w:r>
+        <w:t>it’s</w:t>
+      </w:r>
+      <w:proofErr w:type="gramEnd"/>
+      <w:r>
+        <w:t xml:space="preserve"> attack if you do certain things (maybe moving the commanders to certain positions, attacking certain body parts with high damage, </w:t>
+      </w:r>
+      <w:proofErr w:type="spellStart"/>
+      <w:r>
+        <w:t>etc</w:t>
+      </w:r>
+      <w:proofErr w:type="spellEnd"/>
+      <w:r>
+        <w:t>).</w:t>
       </w:r>
     </w:p>
     <w:p>
       <w:r>
         <w:tab/>
-        <w:t>Both players can place turrets, upgrade them, and one player can place it’s turret on top of the other one’s turret, which will upgrade it even further. This combined turret can be upgraded by both players (each player can upgrade it 3 times). The effects of the upgrade will stack and maybe there will be a multiplier that is added when combining turrets (to make it worthwhile).</w:t>
+        <w:t xml:space="preserve">Both players can place turrets, upgrade them, and one player can place </w:t>
+      </w:r>
+      <w:proofErr w:type="gramStart"/>
+      <w:r>
+        <w:t>it’s</w:t>
+      </w:r>
+      <w:proofErr w:type="gramEnd"/>
+      <w:r>
+        <w:t xml:space="preserve"> turret on top of the other one’s turret, which will upgrade it even further. This combined turret can be upgraded by both players (each player can upgrade it 3 times). The effects of the upgrade will stack and maybe there will be a multiplier that is added when combining turrets (to make it worthwhile).</w:t>
       </w:r>
       <w:r>
         <w:t xml:space="preserve"> The textures of the turrets will turn to gold bit-by-bit as they </w:t>
@@ -1731,9 +2297,11 @@
           <w:numId w:val="12"/>
         </w:numPr>
       </w:pPr>
+      <w:proofErr w:type="spellStart"/>
       <w:r>
         <w:t>PlayerBase</w:t>
       </w:r>
+      <w:proofErr w:type="spellEnd"/>
     </w:p>
     <w:p>
       <w:pPr>
@@ -1743,9 +2311,11 @@
           <w:numId w:val="12"/>
         </w:numPr>
       </w:pPr>
+      <w:proofErr w:type="spellStart"/>
       <w:r>
         <w:t>MachineGun</w:t>
       </w:r>
+      <w:proofErr w:type="spellEnd"/>
     </w:p>
     <w:p>
       <w:pPr>
@@ -1767,9 +2337,11 @@
           <w:numId w:val="12"/>
         </w:numPr>
       </w:pPr>
+      <w:proofErr w:type="spellStart"/>
       <w:r>
         <w:t>MachineCannon</w:t>
       </w:r>
+      <w:proofErr w:type="spellEnd"/>
     </w:p>
     <w:p>
       <w:pPr>
@@ -1791,9 +2363,11 @@
           <w:numId w:val="12"/>
         </w:numPr>
       </w:pPr>
+      <w:proofErr w:type="spellStart"/>
       <w:r>
         <w:t>ElectricFence</w:t>
       </w:r>
+      <w:proofErr w:type="spellEnd"/>
     </w:p>
     <w:p>
       <w:pPr>
@@ -1897,7 +2471,15 @@
         <w:t>The game will be developed in unity (preferably, because otherwise I can’t finish it in a year)</w:t>
       </w:r>
       <w:r>
-        <w:t>. It will have both a windows and an android build</w:t>
+        <w:t xml:space="preserve">. It will have both a </w:t>
+      </w:r>
+      <w:proofErr w:type="gramStart"/>
+      <w:r>
+        <w:t>windows</w:t>
+      </w:r>
+      <w:proofErr w:type="gramEnd"/>
+      <w:r>
+        <w:t xml:space="preserve"> and an android build</w:t>
       </w:r>
       <w:r>
         <w:t>. It should be able to support even lower-end android phones</w:t>
@@ -2078,7 +2660,15 @@
         </w:numPr>
       </w:pPr>
       <w:r>
-        <w:t>The effect o the special abilities can be upgraded in the shop</w:t>
+        <w:t xml:space="preserve">The effect </w:t>
+      </w:r>
+      <w:proofErr w:type="spellStart"/>
+      <w:r>
+        <w:t>o</w:t>
+      </w:r>
+      <w:proofErr w:type="spellEnd"/>
+      <w:r>
+        <w:t xml:space="preserve"> the special abilities can be upgraded in the shop</w:t>
       </w:r>
     </w:p>
     <w:sectPr>
@@ -3129,7 +3719,7 @@
         <w:rFonts w:ascii="Courier New" w:hAnsi="Courier New" w:cs="Courier New" w:hint="default"/>
       </w:rPr>
     </w:lvl>
-    <w:lvl w:ilvl="2" w:tplc="04090005" w:tentative="1">
+    <w:lvl w:ilvl="2" w:tplc="04090005">
       <w:start w:val="1"/>
       <w:numFmt w:val="bullet"/>
       <w:lvlText w:val=""/>
@@ -3141,7 +3731,7 @@
         <w:rFonts w:ascii="Wingdings" w:hAnsi="Wingdings" w:hint="default"/>
       </w:rPr>
     </w:lvl>
-    <w:lvl w:ilvl="3" w:tplc="04090001" w:tentative="1">
+    <w:lvl w:ilvl="3" w:tplc="04090001">
       <w:start w:val="1"/>
       <w:numFmt w:val="bullet"/>
       <w:lvlText w:val=""/>
@@ -3153,7 +3743,7 @@
         <w:rFonts w:ascii="Symbol" w:hAnsi="Symbol" w:hint="default"/>
       </w:rPr>
     </w:lvl>
-    <w:lvl w:ilvl="4" w:tplc="04090003" w:tentative="1">
+    <w:lvl w:ilvl="4" w:tplc="04090003">
       <w:start w:val="1"/>
       <w:numFmt w:val="bullet"/>
       <w:lvlText w:val="o"/>

</xml_diff>

<commit_message>
Finished animations for boss and integrated them into unity
</commit_message>
<xml_diff>
--- a/SerenityGardenTD/Assets/_SerenityGardenTD/Docs/DesignDocument.docx
+++ b/SerenityGardenTD/Assets/_SerenityGardenTD/Docs/DesignDocument.docx
@@ -27,30 +27,10 @@
     <w:p>
       <w:r>
         <w:tab/>
-        <w:t xml:space="preserve">You have a physical base that is attacked by a lot of enemies. You need to build and upgrade turrets strategically so that they don’t destroy your base. If an enemy meets a turret in </w:t>
-      </w:r>
-      <w:proofErr w:type="spellStart"/>
-      <w:proofErr w:type="gramStart"/>
-      <w:r>
-        <w:t>it’s</w:t>
-      </w:r>
-      <w:proofErr w:type="spellEnd"/>
-      <w:proofErr w:type="gramEnd"/>
-      <w:r>
-        <w:t xml:space="preserve"> path, it will attack that turret </w:t>
-      </w:r>
-      <w:r>
-        <w:t xml:space="preserve">until it is destroyed. After the turret is destroyed, the enemy continues </w:t>
-      </w:r>
-      <w:proofErr w:type="spellStart"/>
-      <w:proofErr w:type="gramStart"/>
-      <w:r>
-        <w:t>it’s</w:t>
-      </w:r>
-      <w:proofErr w:type="spellEnd"/>
-      <w:proofErr w:type="gramEnd"/>
-      <w:r>
-        <w:t xml:space="preserve"> path</w:t>
+        <w:t xml:space="preserve">You have a physical base that is attacked by a lot of enemies. You need to build and upgrade turrets strategically so that they don’t destroy your base. If an enemy meets a turret in it’s path, it will attack that turret </w:t>
+      </w:r>
+      <w:r>
+        <w:t>until it is destroyed. After the turret is destroyed, the enemy continues it’s path</w:t>
       </w:r>
       <w:r>
         <w:t>, and if it reaches the base</w:t>
@@ -134,14 +114,12 @@
           <w:numId w:val="2"/>
         </w:numPr>
       </w:pPr>
-      <w:proofErr w:type="spellStart"/>
       <w:r>
         <w:t>Base</w:t>
       </w:r>
       <w:r>
         <w:t>Turret</w:t>
       </w:r>
-      <w:proofErr w:type="spellEnd"/>
     </w:p>
     <w:p>
       <w:pPr>
@@ -746,15 +724,7 @@
         </w:numPr>
       </w:pPr>
       <w:r>
-        <w:t xml:space="preserve">From time to </w:t>
-      </w:r>
-      <w:proofErr w:type="gramStart"/>
-      <w:r>
-        <w:t>time</w:t>
-      </w:r>
-      <w:proofErr w:type="gramEnd"/>
-      <w:r>
-        <w:t xml:space="preserve"> he teleports to new location</w:t>
+        <w:t>From time to time he teleports to new location</w:t>
       </w:r>
     </w:p>
     <w:p>
@@ -825,11 +795,9 @@
           <w:numId w:val="7"/>
         </w:numPr>
       </w:pPr>
-      <w:proofErr w:type="spellStart"/>
       <w:r>
         <w:t>Assasination</w:t>
       </w:r>
-      <w:proofErr w:type="spellEnd"/>
     </w:p>
     <w:p>
       <w:pPr>
@@ -1003,15 +971,7 @@
         </w:numPr>
       </w:pPr>
       <w:r>
-        <w:t xml:space="preserve">If you give him enough damage in the back in that short amount of </w:t>
-      </w:r>
-      <w:proofErr w:type="gramStart"/>
-      <w:r>
-        <w:t>time</w:t>
-      </w:r>
-      <w:proofErr w:type="gramEnd"/>
-      <w:r>
-        <w:t xml:space="preserve"> he will get stunned. Otherwise, he will deal a lot of damage to the player base (</w:t>
+        <w:t>If you give him enough damage in the back in that short amount of time he will get stunned. Otherwise, he will deal a lot of damage to the player base (</w:t>
       </w:r>
       <w:r>
         <w:t>1</w:t>
@@ -1029,7 +989,7 @@
         </w:numPr>
       </w:pPr>
       <w:r>
-        <w:t>Bone breaker</w:t>
+        <w:t>Turret Destroyer</w:t>
       </w:r>
     </w:p>
     <w:p>
@@ -1173,13 +1133,8 @@
         </w:numPr>
       </w:pPr>
       <w:r>
-        <w:t xml:space="preserve">Body </w:t>
-      </w:r>
-      <w:proofErr w:type="gramStart"/>
-      <w:r>
-        <w:t>disperse</w:t>
-      </w:r>
-      <w:proofErr w:type="gramEnd"/>
+        <w:t>Body disperse</w:t>
+      </w:r>
     </w:p>
     <w:p>
       <w:pPr>
@@ -1190,15 +1145,7 @@
         </w:numPr>
       </w:pPr>
       <w:r>
-        <w:t xml:space="preserve">Will separate </w:t>
-      </w:r>
-      <w:proofErr w:type="gramStart"/>
-      <w:r>
-        <w:t>it’s</w:t>
-      </w:r>
-      <w:proofErr w:type="gramEnd"/>
-      <w:r>
-        <w:t xml:space="preserve"> body in 4 parts which will spawn randomly on the map</w:t>
+        <w:t>Will separate it’s body in 4 parts which will spawn randomly on the map</w:t>
       </w:r>
     </w:p>
     <w:p>
@@ -1210,17 +1157,7 @@
         </w:numPr>
       </w:pPr>
       <w:r>
-        <w:t xml:space="preserve">The body parts will slowly move towards </w:t>
-      </w:r>
-      <w:proofErr w:type="spellStart"/>
-      <w:proofErr w:type="gramStart"/>
-      <w:r>
-        <w:t>it’s</w:t>
-      </w:r>
-      <w:proofErr w:type="spellEnd"/>
-      <w:proofErr w:type="gramEnd"/>
-      <w:r>
-        <w:t xml:space="preserve"> initial position and when all of the get there he will recover health</w:t>
+        <w:t>The body parts will slowly move towards it’s initial position and when all of the get there he will recover health</w:t>
       </w:r>
     </w:p>
     <w:p>
@@ -1298,15 +1235,7 @@
       </w:pPr>
       <w:r>
         <w:lastRenderedPageBreak/>
-        <w:t xml:space="preserve">Story fact: was a test subject for how to create super-humans. After those </w:t>
-      </w:r>
-      <w:proofErr w:type="gramStart"/>
-      <w:r>
-        <w:t>experiments</w:t>
-      </w:r>
-      <w:proofErr w:type="gramEnd"/>
-      <w:r>
-        <w:t xml:space="preserve"> he gained the power of completely erasing his presence. If he wants to, no one can notice him. This is why he is the sole unit that can go outside and fight enemies face to face.</w:t>
+        <w:t>Story fact: was a test subject for how to create super-humans. After those experiments he gained the power of completely erasing his presence. If he wants to, no one can notice him. This is why he is the sole unit that can go outside and fight enemies face to face.</w:t>
       </w:r>
     </w:p>
     <w:p>
@@ -1525,15 +1454,7 @@
         <w:t xml:space="preserve"> They can be upgraded, but upgrades are unlocked at certain stages.</w:t>
       </w:r>
       <w:r>
-        <w:t xml:space="preserve"> All turrets have the properties: attack speed, damage, hp, range, attack type (</w:t>
-      </w:r>
-      <w:proofErr w:type="spellStart"/>
-      <w:r>
-        <w:t>enum</w:t>
-      </w:r>
-      <w:proofErr w:type="spellEnd"/>
-      <w:r>
-        <w:t xml:space="preserve"> that will specify what type of attack it can do: melee, ranged, air only, ground only)</w:t>
+        <w:t xml:space="preserve"> All turrets have the properties: attack speed, damage, hp, range, attack type (enum that will specify what type of attack it can do: melee, ranged, air only, ground only)</w:t>
       </w:r>
       <w:r>
         <w:t xml:space="preserve">. </w:t>
@@ -1542,15 +1463,7 @@
     <w:p>
       <w:r>
         <w:tab/>
-        <w:t xml:space="preserve">If a turret’s hp reaches 0 it will be destroyed. If you select a </w:t>
-      </w:r>
-      <w:proofErr w:type="gramStart"/>
-      <w:r>
-        <w:t>turret</w:t>
-      </w:r>
-      <w:proofErr w:type="gramEnd"/>
-      <w:r>
-        <w:t xml:space="preserve"> you have the following options: upgrade (if available), sell, repair. When a turret is under repairs, it will not attack</w:t>
+        <w:t>If a turret’s hp reaches 0 it will be destroyed. If you select a turret you have the following options: upgrade (if available), sell, repair. When a turret is under repairs, it will not attack</w:t>
       </w:r>
       <w:r>
         <w:t>.</w:t>
@@ -1592,15 +1505,7 @@
         <w:ind w:firstLine="360"/>
       </w:pPr>
       <w:r>
-        <w:t xml:space="preserve">If you select to place him on a turret, he will enter the turret and improve </w:t>
-      </w:r>
-      <w:proofErr w:type="spellStart"/>
-      <w:r>
-        <w:t>it’s</w:t>
-      </w:r>
-      <w:proofErr w:type="spellEnd"/>
-      <w:r>
-        <w:t xml:space="preserve"> efficiency by a lot, even giving the turret some special traits:</w:t>
+        <w:t>If you select to place him on a turret, he will enter the turret and improve it’s efficiency by a lot, even giving the turret some special traits:</w:t>
       </w:r>
     </w:p>
     <w:p>
@@ -1756,15 +1661,7 @@
         <w:t>Gives more money faster</w:t>
       </w:r>
       <w:r>
-        <w:t xml:space="preserve">, more </w:t>
-      </w:r>
-      <w:proofErr w:type="gramStart"/>
-      <w:r>
-        <w:t>hp,  gives</w:t>
-      </w:r>
-      <w:proofErr w:type="gramEnd"/>
-      <w:r>
-        <w:t xml:space="preserve"> more money each time</w:t>
+        <w:t>, more hp,  gives more money each time</w:t>
       </w:r>
     </w:p>
     <w:p>
@@ -2108,37 +2005,13 @@
         <w:t xml:space="preserve"> and from time to time attack the base.</w:t>
       </w:r>
       <w:r>
-        <w:t xml:space="preserve"> The raid may even have a quick time event system, in which you can interrupt </w:t>
-      </w:r>
-      <w:proofErr w:type="gramStart"/>
-      <w:r>
-        <w:t>it’s</w:t>
-      </w:r>
-      <w:proofErr w:type="gramEnd"/>
-      <w:r>
-        <w:t xml:space="preserve"> attack if you do certain things (maybe moving the commanders to certain positions, attacking certain body parts with high damage, </w:t>
-      </w:r>
-      <w:proofErr w:type="spellStart"/>
-      <w:r>
-        <w:t>etc</w:t>
-      </w:r>
-      <w:proofErr w:type="spellEnd"/>
-      <w:r>
-        <w:t>).</w:t>
+        <w:t xml:space="preserve"> The raid may even have a quick time event system, in which you can interrupt it’s attack if you do certain things (maybe moving the commanders to certain positions, attacking certain body parts with high damage, etc).</w:t>
       </w:r>
     </w:p>
     <w:p>
       <w:r>
         <w:tab/>
-        <w:t xml:space="preserve">Both players can place turrets, upgrade them, and one player can place </w:t>
-      </w:r>
-      <w:proofErr w:type="gramStart"/>
-      <w:r>
-        <w:t>it’s</w:t>
-      </w:r>
-      <w:proofErr w:type="gramEnd"/>
-      <w:r>
-        <w:t xml:space="preserve"> turret on top of the other one’s turret, which will upgrade it even further. This combined turret can be upgraded by both players (each player can upgrade it 3 times). The effects of the upgrade will stack and maybe there will be a multiplier that is added when combining turrets (to make it worthwhile).</w:t>
+        <w:t>Both players can place turrets, upgrade them, and one player can place it’s turret on top of the other one’s turret, which will upgrade it even further. This combined turret can be upgraded by both players (each player can upgrade it 3 times). The effects of the upgrade will stack and maybe there will be a multiplier that is added when combining turrets (to make it worthwhile).</w:t>
       </w:r>
       <w:r>
         <w:t xml:space="preserve"> The textures of the turrets will turn to gold bit-by-bit as they </w:t>
@@ -2297,11 +2170,9 @@
           <w:numId w:val="12"/>
         </w:numPr>
       </w:pPr>
-      <w:proofErr w:type="spellStart"/>
       <w:r>
         <w:t>PlayerBase</w:t>
       </w:r>
-      <w:proofErr w:type="spellEnd"/>
     </w:p>
     <w:p>
       <w:pPr>
@@ -2311,11 +2182,9 @@
           <w:numId w:val="12"/>
         </w:numPr>
       </w:pPr>
-      <w:proofErr w:type="spellStart"/>
       <w:r>
         <w:t>MachineGun</w:t>
       </w:r>
-      <w:proofErr w:type="spellEnd"/>
     </w:p>
     <w:p>
       <w:pPr>
@@ -2337,11 +2206,9 @@
           <w:numId w:val="12"/>
         </w:numPr>
       </w:pPr>
-      <w:proofErr w:type="spellStart"/>
       <w:r>
         <w:t>MachineCannon</w:t>
       </w:r>
-      <w:proofErr w:type="spellEnd"/>
     </w:p>
     <w:p>
       <w:pPr>
@@ -2363,11 +2230,9 @@
           <w:numId w:val="12"/>
         </w:numPr>
       </w:pPr>
-      <w:proofErr w:type="spellStart"/>
       <w:r>
         <w:t>ElectricFence</w:t>
       </w:r>
-      <w:proofErr w:type="spellEnd"/>
     </w:p>
     <w:p>
       <w:pPr>
@@ -2471,15 +2336,7 @@
         <w:t>The game will be developed in unity (preferably, because otherwise I can’t finish it in a year)</w:t>
       </w:r>
       <w:r>
-        <w:t xml:space="preserve">. It will have both a </w:t>
-      </w:r>
-      <w:proofErr w:type="gramStart"/>
-      <w:r>
-        <w:t>windows</w:t>
-      </w:r>
-      <w:proofErr w:type="gramEnd"/>
-      <w:r>
-        <w:t xml:space="preserve"> and an android build</w:t>
+        <w:t>. It will have both a windows and an android build</w:t>
       </w:r>
       <w:r>
         <w:t>. It should be able to support even lower-end android phones</w:t>
@@ -2660,15 +2517,7 @@
         </w:numPr>
       </w:pPr>
       <w:r>
-        <w:t xml:space="preserve">The effect </w:t>
-      </w:r>
-      <w:proofErr w:type="spellStart"/>
-      <w:r>
-        <w:t>o</w:t>
-      </w:r>
-      <w:proofErr w:type="spellEnd"/>
-      <w:r>
-        <w:t xml:space="preserve"> the special abilities can be upgraded in the shop</w:t>
+        <w:t>The effect o the special abilities can be upgraded in the shop</w:t>
       </w:r>
     </w:p>
     <w:sectPr>

</xml_diff>